<commit_message>
Alteração no Arquivo Descritivo Busca em profundidade
</commit_message>
<xml_diff>
--- a/(Descritivo) Busca em Profundidade.docx
+++ b/(Descritivo) Busca em Profundidade.docx
@@ -1361,6 +1361,80 @@
           <w:szCs w:val="24"/>
         </w:rPr>
       </w:pPr>
+      <w:r>
+        <w:rPr>
+          <w:rFonts w:ascii="Arial" w:hAnsi="Arial" w:cs="Arial"/>
+          <w:sz w:val="24"/>
+          <w:szCs w:val="24"/>
+        </w:rPr>
+        <w:lastRenderedPageBreak/>
+        <w:t xml:space="preserve">O cominho que </w:t>
+      </w:r>
+      <w:r>
+        <w:rPr>
+          <w:rFonts w:ascii="Arial" w:hAnsi="Arial" w:cs="Arial"/>
+          <w:sz w:val="24"/>
+          <w:szCs w:val="24"/>
+        </w:rPr>
+        <w:t>o algoritmo</w:t>
+      </w:r>
+      <w:r>
+        <w:rPr>
+          <w:rFonts w:ascii="Arial" w:hAnsi="Arial" w:cs="Arial"/>
+          <w:sz w:val="24"/>
+          <w:szCs w:val="24"/>
+        </w:rPr>
+        <w:t xml:space="preserve"> faz até passar por todos os vértices</w:t>
+      </w:r>
+    </w:p>
+    <w:p>
+      <w:pPr>
+        <w:rPr>
+          <w:rFonts w:ascii="Arial" w:hAnsi="Arial" w:cs="Arial"/>
+          <w:sz w:val="24"/>
+          <w:szCs w:val="24"/>
+        </w:rPr>
+      </w:pPr>
+      <w:r>
+        <w:rPr>
+          <w:noProof/>
+        </w:rPr>
+        <w:drawing>
+          <wp:inline distT="0" distB="0" distL="0" distR="0" wp14:anchorId="4664BF80" wp14:editId="221371B6">
+            <wp:extent cx="1809750" cy="3848100"/>
+            <wp:effectExtent l="0" t="0" r="0" b="0"/>
+            <wp:docPr id="11" name="Imagem 11" descr="Texto&#10;&#10;Descrição gerada automaticamente"/>
+            <wp:cNvGraphicFramePr>
+              <a:graphicFrameLocks xmlns:a="http://schemas.openxmlformats.org/drawingml/2006/main" noChangeAspect="1"/>
+            </wp:cNvGraphicFramePr>
+            <a:graphic xmlns:a="http://schemas.openxmlformats.org/drawingml/2006/main">
+              <a:graphicData uri="http://schemas.openxmlformats.org/drawingml/2006/picture">
+                <pic:pic xmlns:pic="http://schemas.openxmlformats.org/drawingml/2006/picture">
+                  <pic:nvPicPr>
+                    <pic:cNvPr id="11" name="Imagem 11" descr="Texto&#10;&#10;Descrição gerada automaticamente"/>
+                    <pic:cNvPicPr/>
+                  </pic:nvPicPr>
+                  <pic:blipFill>
+                    <a:blip r:embed="rId8"/>
+                    <a:stretch>
+                      <a:fillRect/>
+                    </a:stretch>
+                  </pic:blipFill>
+                  <pic:spPr>
+                    <a:xfrm>
+                      <a:off x="0" y="0"/>
+                      <a:ext cx="1809750" cy="3848100"/>
+                    </a:xfrm>
+                    <a:prstGeom prst="rect">
+                      <a:avLst/>
+                    </a:prstGeom>
+                  </pic:spPr>
+                </pic:pic>
+              </a:graphicData>
+            </a:graphic>
+          </wp:inline>
+        </w:drawing>
+      </w:r>
     </w:p>
     <w:p>
       <w:pPr>
@@ -1371,6 +1445,85 @@
           <w:u w:val="single"/>
         </w:rPr>
       </w:pPr>
+    </w:p>
+    <w:p>
+      <w:pPr>
+        <w:rPr>
+          <w:rFonts w:ascii="Arial" w:hAnsi="Arial" w:cs="Arial"/>
+          <w:sz w:val="24"/>
+          <w:szCs w:val="24"/>
+          <w:u w:val="single"/>
+        </w:rPr>
+      </w:pPr>
+      <w:r>
+        <w:rPr>
+          <w:rFonts w:ascii="Arial" w:hAnsi="Arial" w:cs="Arial"/>
+          <w:sz w:val="24"/>
+          <w:szCs w:val="24"/>
+          <w:u w:val="single"/>
+        </w:rPr>
+        <w:t>Resultado:</w:t>
+      </w:r>
+    </w:p>
+    <w:p>
+      <w:pPr>
+        <w:rPr>
+          <w:rFonts w:ascii="Arial" w:hAnsi="Arial" w:cs="Arial"/>
+          <w:sz w:val="24"/>
+          <w:szCs w:val="24"/>
+          <w:u w:val="single"/>
+        </w:rPr>
+      </w:pPr>
+    </w:p>
+    <w:p>
+      <w:pPr>
+        <w:rPr>
+          <w:rFonts w:ascii="Arial" w:hAnsi="Arial" w:cs="Arial"/>
+          <w:sz w:val="24"/>
+          <w:szCs w:val="24"/>
+          <w:u w:val="single"/>
+        </w:rPr>
+      </w:pPr>
+      <w:r>
+        <w:rPr>
+          <w:noProof/>
+        </w:rPr>
+        <w:drawing>
+          <wp:inline distT="0" distB="0" distL="0" distR="0" wp14:anchorId="4B58185A" wp14:editId="0DAB04DF">
+            <wp:extent cx="2628900" cy="2124075"/>
+            <wp:effectExtent l="0" t="0" r="0" b="9525"/>
+            <wp:docPr id="15" name="Imagem 15" descr="Texto&#10;&#10;Descrição gerada automaticamente"/>
+            <wp:cNvGraphicFramePr>
+              <a:graphicFrameLocks xmlns:a="http://schemas.openxmlformats.org/drawingml/2006/main" noChangeAspect="1"/>
+            </wp:cNvGraphicFramePr>
+            <a:graphic xmlns:a="http://schemas.openxmlformats.org/drawingml/2006/main">
+              <a:graphicData uri="http://schemas.openxmlformats.org/drawingml/2006/picture">
+                <pic:pic xmlns:pic="http://schemas.openxmlformats.org/drawingml/2006/picture">
+                  <pic:nvPicPr>
+                    <pic:cNvPr id="15" name="Imagem 15" descr="Texto&#10;&#10;Descrição gerada automaticamente"/>
+                    <pic:cNvPicPr/>
+                  </pic:nvPicPr>
+                  <pic:blipFill>
+                    <a:blip r:embed="rId9"/>
+                    <a:stretch>
+                      <a:fillRect/>
+                    </a:stretch>
+                  </pic:blipFill>
+                  <pic:spPr>
+                    <a:xfrm>
+                      <a:off x="0" y="0"/>
+                      <a:ext cx="2628900" cy="2124075"/>
+                    </a:xfrm>
+                    <a:prstGeom prst="rect">
+                      <a:avLst/>
+                    </a:prstGeom>
+                  </pic:spPr>
+                </pic:pic>
+              </a:graphicData>
+            </a:graphic>
+          </wp:inline>
+        </w:drawing>
+      </w:r>
     </w:p>
     <w:p/>
     <w:p/>

</xml_diff>

<commit_message>
Modificando Algoritimo Busca em Profundidade e o Docx do msm
</commit_message>
<xml_diff>
--- a/(Descritivo) Busca em Profundidade.docx
+++ b/(Descritivo) Busca em Profundidade.docx
@@ -22,28 +22,81 @@
     </w:p>
     <w:p>
       <w:pPr>
-        <w:rPr>
-          <w:rFonts w:ascii="Arial" w:hAnsi="Arial" w:cs="Arial"/>
-        </w:rPr>
-      </w:pPr>
-    </w:p>
-    <w:p>
-      <w:pPr>
-        <w:rPr>
-          <w:rFonts w:ascii="Arial" w:hAnsi="Arial" w:cs="Arial"/>
-        </w:rPr>
-      </w:pPr>
-      <w:r>
-        <w:rPr>
-          <w:rFonts w:ascii="Arial" w:hAnsi="Arial" w:cs="Arial"/>
-        </w:rPr>
-        <w:t xml:space="preserve">         </w:t>
-      </w:r>
-      <w:r>
-        <w:rPr>
-          <w:rFonts w:ascii="Arial" w:hAnsi="Arial" w:cs="Arial"/>
-        </w:rPr>
-        <w:t>A                                B                                 C</w:t>
+        <w:jc w:val="center"/>
+        <w:rPr>
+          <w:rFonts w:ascii="Arial" w:hAnsi="Arial" w:cs="Arial"/>
+          <w:sz w:val="30"/>
+          <w:szCs w:val="30"/>
+        </w:rPr>
+      </w:pPr>
+    </w:p>
+    <w:p>
+      <w:pPr>
+        <w:ind w:firstLine="708"/>
+        <w:jc w:val="both"/>
+        <w:rPr>
+          <w:rFonts w:ascii="Arial" w:hAnsi="Arial" w:cs="Arial"/>
+          <w:sz w:val="30"/>
+          <w:szCs w:val="30"/>
+        </w:rPr>
+      </w:pPr>
+      <w:r>
+        <w:rPr>
+          <w:rFonts w:ascii="Arial" w:hAnsi="Arial" w:cs="Arial"/>
+          <w:sz w:val="30"/>
+          <w:szCs w:val="30"/>
+        </w:rPr>
+        <w:t>Nesse exemplo se começarmos a busca de Helena esses serão os seguintes resultados:</w:t>
+      </w:r>
+    </w:p>
+    <w:p>
+      <w:pPr>
+        <w:rPr>
+          <w:rFonts w:ascii="Arial" w:hAnsi="Arial" w:cs="Arial"/>
+        </w:rPr>
+      </w:pPr>
+    </w:p>
+    <w:p>
+      <w:pPr>
+        <w:rPr>
+          <w:rFonts w:ascii="Arial" w:hAnsi="Arial" w:cs="Arial"/>
+        </w:rPr>
+      </w:pPr>
+      <w:r>
+        <w:rPr>
+          <w:rFonts w:ascii="Arial" w:hAnsi="Arial" w:cs="Arial"/>
+        </w:rPr>
+        <w:t xml:space="preserve">     </w:t>
+      </w:r>
+      <w:r>
+        <w:rPr>
+          <w:rFonts w:ascii="Arial" w:hAnsi="Arial" w:cs="Arial"/>
+        </w:rPr>
+        <w:t>Helena</w:t>
+      </w:r>
+      <w:r>
+        <w:rPr>
+          <w:rFonts w:ascii="Arial" w:hAnsi="Arial" w:cs="Arial"/>
+        </w:rPr>
+        <w:t xml:space="preserve">                          </w:t>
+      </w:r>
+      <w:r>
+        <w:rPr>
+          <w:rFonts w:ascii="Arial" w:hAnsi="Arial" w:cs="Arial"/>
+        </w:rPr>
+        <w:t>Ana</w:t>
+      </w:r>
+      <w:r>
+        <w:rPr>
+          <w:rFonts w:ascii="Arial" w:hAnsi="Arial" w:cs="Arial"/>
+        </w:rPr>
+        <w:t xml:space="preserve">                          </w:t>
+      </w:r>
+      <w:r>
+        <w:rPr>
+          <w:rFonts w:ascii="Arial" w:hAnsi="Arial" w:cs="Arial"/>
+        </w:rPr>
+        <w:t>Lucas</w:t>
       </w:r>
     </w:p>
     <w:p>
@@ -1119,13 +1172,19 @@
         <w:rPr>
           <w:rFonts w:ascii="Arial" w:hAnsi="Arial" w:cs="Arial"/>
         </w:rPr>
-        <w:t xml:space="preserve">          </w:t>
-      </w:r>
-      <w:r>
-        <w:rPr>
-          <w:rFonts w:ascii="Arial" w:hAnsi="Arial" w:cs="Arial"/>
-        </w:rPr>
-        <w:t xml:space="preserve">D      </w:t>
+        <w:t xml:space="preserve">      </w:t>
+      </w:r>
+      <w:r>
+        <w:rPr>
+          <w:rFonts w:ascii="Arial" w:hAnsi="Arial" w:cs="Arial"/>
+        </w:rPr>
+        <w:t>João</w:t>
+      </w:r>
+      <w:r>
+        <w:rPr>
+          <w:rFonts w:ascii="Arial" w:hAnsi="Arial" w:cs="Arial"/>
+        </w:rPr>
+        <w:t xml:space="preserve">      </w:t>
       </w:r>
       <w:r>
         <w:rPr>
@@ -1137,7 +1196,25 @@
         <w:rPr>
           <w:rFonts w:ascii="Arial" w:hAnsi="Arial" w:cs="Arial"/>
         </w:rPr>
-        <w:t xml:space="preserve">                      E                                 F</w:t>
+        <w:t xml:space="preserve">                 </w:t>
+      </w:r>
+      <w:r>
+        <w:rPr>
+          <w:rFonts w:ascii="Arial" w:hAnsi="Arial" w:cs="Arial"/>
+        </w:rPr>
+        <w:t>Fabio</w:t>
+      </w:r>
+      <w:r>
+        <w:rPr>
+          <w:rFonts w:ascii="Arial" w:hAnsi="Arial" w:cs="Arial"/>
+        </w:rPr>
+        <w:t xml:space="preserve">                      </w:t>
+      </w:r>
+      <w:r>
+        <w:rPr>
+          <w:rFonts w:ascii="Arial" w:hAnsi="Arial" w:cs="Arial"/>
+        </w:rPr>
+        <w:t>Amanda</w:t>
       </w:r>
     </w:p>
     <w:p/>
@@ -1155,109 +1232,205 @@
           <w:sz w:val="24"/>
           <w:szCs w:val="24"/>
         </w:rPr>
-        <w:t>No algoritmo as letras foram transformadas em números:</w:t>
-      </w:r>
-    </w:p>
-    <w:p>
-      <w:pPr>
-        <w:rPr>
-          <w:rFonts w:ascii="Arial" w:hAnsi="Arial" w:cs="Arial"/>
-          <w:sz w:val="24"/>
-          <w:szCs w:val="24"/>
-        </w:rPr>
-      </w:pPr>
-      <w:r>
-        <w:rPr>
-          <w:rFonts w:ascii="Arial" w:hAnsi="Arial" w:cs="Arial"/>
-          <w:sz w:val="24"/>
-          <w:szCs w:val="24"/>
-        </w:rPr>
-        <w:t>A → 0</w:t>
-      </w:r>
-    </w:p>
-    <w:p>
-      <w:pPr>
-        <w:rPr>
-          <w:rFonts w:ascii="Arial" w:hAnsi="Arial" w:cs="Arial"/>
-          <w:sz w:val="24"/>
-          <w:szCs w:val="24"/>
-        </w:rPr>
-      </w:pPr>
-      <w:r>
-        <w:rPr>
-          <w:rFonts w:ascii="Arial" w:hAnsi="Arial" w:cs="Arial"/>
-          <w:sz w:val="24"/>
-          <w:szCs w:val="24"/>
-        </w:rPr>
-        <w:t>B → 1</w:t>
-      </w:r>
-    </w:p>
-    <w:p>
-      <w:pPr>
-        <w:rPr>
-          <w:rFonts w:ascii="Arial" w:hAnsi="Arial" w:cs="Arial"/>
-          <w:sz w:val="24"/>
-          <w:szCs w:val="24"/>
-        </w:rPr>
-      </w:pPr>
-      <w:r>
-        <w:rPr>
-          <w:rFonts w:ascii="Arial" w:hAnsi="Arial" w:cs="Arial"/>
-          <w:sz w:val="24"/>
-          <w:szCs w:val="24"/>
-        </w:rPr>
-        <w:t>C → 2</w:t>
-      </w:r>
-    </w:p>
-    <w:p>
-      <w:pPr>
-        <w:rPr>
-          <w:rFonts w:ascii="Arial" w:hAnsi="Arial" w:cs="Arial"/>
-          <w:sz w:val="24"/>
-          <w:szCs w:val="24"/>
-        </w:rPr>
-      </w:pPr>
-      <w:r>
-        <w:rPr>
-          <w:rFonts w:ascii="Arial" w:hAnsi="Arial" w:cs="Arial"/>
-          <w:sz w:val="24"/>
-          <w:szCs w:val="24"/>
-        </w:rPr>
-        <w:t>D → 3</w:t>
-      </w:r>
-    </w:p>
-    <w:p>
-      <w:pPr>
-        <w:rPr>
-          <w:rFonts w:ascii="Arial" w:hAnsi="Arial" w:cs="Arial"/>
-          <w:sz w:val="24"/>
-          <w:szCs w:val="24"/>
-        </w:rPr>
-      </w:pPr>
-      <w:r>
-        <w:rPr>
-          <w:rFonts w:ascii="Arial" w:hAnsi="Arial" w:cs="Arial"/>
-          <w:sz w:val="24"/>
-          <w:szCs w:val="24"/>
-        </w:rPr>
-        <w:t>E → 4</w:t>
-      </w:r>
-    </w:p>
-    <w:p>
-      <w:pPr>
-        <w:rPr>
-          <w:rFonts w:ascii="Arial" w:hAnsi="Arial" w:cs="Arial"/>
-          <w:sz w:val="24"/>
-          <w:szCs w:val="24"/>
-        </w:rPr>
-      </w:pPr>
-      <w:r>
-        <w:rPr>
-          <w:rFonts w:ascii="Arial" w:hAnsi="Arial" w:cs="Arial"/>
-          <w:sz w:val="24"/>
-          <w:szCs w:val="24"/>
-        </w:rPr>
-        <w:t>F → 5</w:t>
+        <w:t xml:space="preserve">No algoritmo </w:t>
+      </w:r>
+      <w:r>
+        <w:rPr>
+          <w:rFonts w:ascii="Arial" w:hAnsi="Arial" w:cs="Arial"/>
+          <w:sz w:val="24"/>
+          <w:szCs w:val="24"/>
+        </w:rPr>
+        <w:t>o</w:t>
+      </w:r>
+      <w:r>
+        <w:rPr>
+          <w:rFonts w:ascii="Arial" w:hAnsi="Arial" w:cs="Arial"/>
+          <w:sz w:val="24"/>
+          <w:szCs w:val="24"/>
+        </w:rPr>
+        <w:t xml:space="preserve">s </w:t>
+      </w:r>
+      <w:r>
+        <w:rPr>
+          <w:rFonts w:ascii="Arial" w:hAnsi="Arial" w:cs="Arial"/>
+          <w:sz w:val="24"/>
+          <w:szCs w:val="24"/>
+        </w:rPr>
+        <w:t>nomes</w:t>
+      </w:r>
+      <w:r>
+        <w:rPr>
+          <w:rFonts w:ascii="Arial" w:hAnsi="Arial" w:cs="Arial"/>
+          <w:sz w:val="24"/>
+          <w:szCs w:val="24"/>
+        </w:rPr>
+        <w:t xml:space="preserve"> foram </w:t>
+      </w:r>
+      <w:r>
+        <w:rPr>
+          <w:rFonts w:ascii="Arial" w:hAnsi="Arial" w:cs="Arial"/>
+          <w:sz w:val="24"/>
+          <w:szCs w:val="24"/>
+        </w:rPr>
+        <w:t>transformados</w:t>
+      </w:r>
+      <w:r>
+        <w:rPr>
+          <w:rFonts w:ascii="Arial" w:hAnsi="Arial" w:cs="Arial"/>
+          <w:sz w:val="24"/>
+          <w:szCs w:val="24"/>
+        </w:rPr>
+        <w:t xml:space="preserve"> em números:</w:t>
+      </w:r>
+    </w:p>
+    <w:p>
+      <w:pPr>
+        <w:rPr>
+          <w:rFonts w:ascii="Arial" w:hAnsi="Arial" w:cs="Arial"/>
+          <w:sz w:val="24"/>
+          <w:szCs w:val="24"/>
+        </w:rPr>
+      </w:pPr>
+      <w:r>
+        <w:rPr>
+          <w:rFonts w:ascii="Arial" w:hAnsi="Arial" w:cs="Arial"/>
+          <w:sz w:val="24"/>
+          <w:szCs w:val="24"/>
+        </w:rPr>
+        <w:t>Helena</w:t>
+      </w:r>
+      <w:r>
+        <w:rPr>
+          <w:rFonts w:ascii="Arial" w:hAnsi="Arial" w:cs="Arial"/>
+          <w:sz w:val="24"/>
+          <w:szCs w:val="24"/>
+        </w:rPr>
+        <w:t xml:space="preserve"> → 0</w:t>
+      </w:r>
+    </w:p>
+    <w:p>
+      <w:pPr>
+        <w:rPr>
+          <w:rFonts w:ascii="Arial" w:hAnsi="Arial" w:cs="Arial"/>
+          <w:sz w:val="24"/>
+          <w:szCs w:val="24"/>
+        </w:rPr>
+      </w:pPr>
+      <w:r>
+        <w:rPr>
+          <w:rFonts w:ascii="Arial" w:hAnsi="Arial" w:cs="Arial"/>
+          <w:sz w:val="24"/>
+          <w:szCs w:val="24"/>
+        </w:rPr>
+        <w:t>Ana</w:t>
+      </w:r>
+      <w:r>
+        <w:rPr>
+          <w:rFonts w:ascii="Arial" w:hAnsi="Arial" w:cs="Arial"/>
+          <w:sz w:val="24"/>
+          <w:szCs w:val="24"/>
+        </w:rPr>
+        <w:t xml:space="preserve"> → 1</w:t>
+      </w:r>
+    </w:p>
+    <w:p>
+      <w:pPr>
+        <w:rPr>
+          <w:rFonts w:ascii="Arial" w:hAnsi="Arial" w:cs="Arial"/>
+          <w:sz w:val="24"/>
+          <w:szCs w:val="24"/>
+        </w:rPr>
+      </w:pPr>
+      <w:r>
+        <w:rPr>
+          <w:rFonts w:ascii="Arial" w:hAnsi="Arial" w:cs="Arial"/>
+          <w:sz w:val="24"/>
+          <w:szCs w:val="24"/>
+        </w:rPr>
+        <w:t>Lucas</w:t>
+      </w:r>
+      <w:r>
+        <w:rPr>
+          <w:rFonts w:ascii="Arial" w:hAnsi="Arial" w:cs="Arial"/>
+          <w:sz w:val="24"/>
+          <w:szCs w:val="24"/>
+        </w:rPr>
+        <w:t xml:space="preserve"> → 2</w:t>
+      </w:r>
+    </w:p>
+    <w:p>
+      <w:pPr>
+        <w:rPr>
+          <w:rFonts w:ascii="Arial" w:hAnsi="Arial" w:cs="Arial"/>
+          <w:sz w:val="24"/>
+          <w:szCs w:val="24"/>
+        </w:rPr>
+      </w:pPr>
+      <w:r>
+        <w:rPr>
+          <w:rFonts w:ascii="Arial" w:hAnsi="Arial" w:cs="Arial"/>
+          <w:sz w:val="24"/>
+          <w:szCs w:val="24"/>
+        </w:rPr>
+        <w:t>João</w:t>
+      </w:r>
+      <w:r>
+        <w:rPr>
+          <w:rFonts w:ascii="Arial" w:hAnsi="Arial" w:cs="Arial"/>
+          <w:sz w:val="24"/>
+          <w:szCs w:val="24"/>
+        </w:rPr>
+        <w:t xml:space="preserve"> → 3</w:t>
+      </w:r>
+    </w:p>
+    <w:p>
+      <w:pPr>
+        <w:rPr>
+          <w:rFonts w:ascii="Arial" w:hAnsi="Arial" w:cs="Arial"/>
+          <w:sz w:val="24"/>
+          <w:szCs w:val="24"/>
+        </w:rPr>
+      </w:pPr>
+      <w:r>
+        <w:rPr>
+          <w:rFonts w:ascii="Arial" w:hAnsi="Arial" w:cs="Arial"/>
+          <w:sz w:val="24"/>
+          <w:szCs w:val="24"/>
+        </w:rPr>
+        <w:t>Fabio</w:t>
+      </w:r>
+      <w:r>
+        <w:rPr>
+          <w:rFonts w:ascii="Arial" w:hAnsi="Arial" w:cs="Arial"/>
+          <w:sz w:val="24"/>
+          <w:szCs w:val="24"/>
+        </w:rPr>
+        <w:t xml:space="preserve"> → 4</w:t>
+      </w:r>
+    </w:p>
+    <w:p>
+      <w:pPr>
+        <w:rPr>
+          <w:rFonts w:ascii="Arial" w:hAnsi="Arial" w:cs="Arial"/>
+          <w:sz w:val="24"/>
+          <w:szCs w:val="24"/>
+        </w:rPr>
+      </w:pPr>
+      <w:r>
+        <w:rPr>
+          <w:rFonts w:ascii="Arial" w:hAnsi="Arial" w:cs="Arial"/>
+          <w:sz w:val="24"/>
+          <w:szCs w:val="24"/>
+        </w:rPr>
+        <w:t>Amanda</w:t>
+      </w:r>
+      <w:r>
+        <w:rPr>
+          <w:rFonts w:ascii="Arial" w:hAnsi="Arial" w:cs="Arial"/>
+          <w:sz w:val="24"/>
+          <w:szCs w:val="24"/>
+        </w:rPr>
+        <w:t xml:space="preserve"> → 5</w:t>
       </w:r>
     </w:p>
     <w:p>
@@ -1298,6 +1471,7 @@
         <w:rPr>
           <w:noProof/>
         </w:rPr>
+        <w:lastRenderedPageBreak/>
         <w:drawing>
           <wp:inline distT="0" distB="0" distL="0" distR="0" wp14:anchorId="571355F6" wp14:editId="1BD592D0">
             <wp:extent cx="4543425" cy="1676400"/>
@@ -1352,39 +1526,13 @@
           <w:szCs w:val="24"/>
         </w:rPr>
       </w:pPr>
-    </w:p>
-    <w:p>
-      <w:pPr>
-        <w:rPr>
-          <w:rFonts w:ascii="Arial" w:hAnsi="Arial" w:cs="Arial"/>
-          <w:sz w:val="24"/>
-          <w:szCs w:val="24"/>
-        </w:rPr>
-      </w:pPr>
-      <w:r>
-        <w:rPr>
-          <w:rFonts w:ascii="Arial" w:hAnsi="Arial" w:cs="Arial"/>
-          <w:sz w:val="24"/>
-          <w:szCs w:val="24"/>
-        </w:rPr>
-        <w:lastRenderedPageBreak/>
-        <w:t xml:space="preserve">O cominho que </w:t>
-      </w:r>
-      <w:r>
-        <w:rPr>
-          <w:rFonts w:ascii="Arial" w:hAnsi="Arial" w:cs="Arial"/>
-          <w:sz w:val="24"/>
-          <w:szCs w:val="24"/>
-        </w:rPr>
-        <w:t>o algoritmo</w:t>
-      </w:r>
-      <w:r>
-        <w:rPr>
-          <w:rFonts w:ascii="Arial" w:hAnsi="Arial" w:cs="Arial"/>
-          <w:sz w:val="24"/>
-          <w:szCs w:val="24"/>
-        </w:rPr>
-        <w:t xml:space="preserve"> faz até passar por todos os vértices</w:t>
+      <w:r>
+        <w:rPr>
+          <w:rFonts w:ascii="Arial" w:hAnsi="Arial" w:cs="Arial"/>
+          <w:sz w:val="24"/>
+          <w:szCs w:val="24"/>
+        </w:rPr>
+        <w:t>O algoritmo começa perguntando o local de ida e o destino para o usuário:</w:t>
       </w:r>
     </w:p>
     <w:p>
@@ -1400,10 +1548,10 @@
           <w:noProof/>
         </w:rPr>
         <w:drawing>
-          <wp:inline distT="0" distB="0" distL="0" distR="0" wp14:anchorId="4664BF80" wp14:editId="221371B6">
-            <wp:extent cx="1809750" cy="3848100"/>
-            <wp:effectExtent l="0" t="0" r="0" b="0"/>
-            <wp:docPr id="11" name="Imagem 11" descr="Texto&#10;&#10;Descrição gerada automaticamente"/>
+          <wp:inline distT="0" distB="0" distL="0" distR="0" wp14:anchorId="0BE6610F" wp14:editId="202631A7">
+            <wp:extent cx="5305425" cy="1914525"/>
+            <wp:effectExtent l="0" t="0" r="9525" b="9525"/>
+            <wp:docPr id="18" name="Imagem 18" descr="Interface gráfica do usuário, Texto&#10;&#10;Descrição gerada automaticamente"/>
             <wp:cNvGraphicFramePr>
               <a:graphicFrameLocks xmlns:a="http://schemas.openxmlformats.org/drawingml/2006/main" noChangeAspect="1"/>
             </wp:cNvGraphicFramePr>
@@ -1411,7 +1559,7 @@
               <a:graphicData uri="http://schemas.openxmlformats.org/drawingml/2006/picture">
                 <pic:pic xmlns:pic="http://schemas.openxmlformats.org/drawingml/2006/picture">
                   <pic:nvPicPr>
-                    <pic:cNvPr id="11" name="Imagem 11" descr="Texto&#10;&#10;Descrição gerada automaticamente"/>
+                    <pic:cNvPr id="18" name="Imagem 18" descr="Interface gráfica do usuário, Texto&#10;&#10;Descrição gerada automaticamente"/>
                     <pic:cNvPicPr/>
                   </pic:nvPicPr>
                   <pic:blipFill>
@@ -1423,7 +1571,7 @@
                   <pic:spPr>
                     <a:xfrm>
                       <a:off x="0" y="0"/>
-                      <a:ext cx="1809750" cy="3848100"/>
+                      <a:ext cx="5305425" cy="1914525"/>
                     </a:xfrm>
                     <a:prstGeom prst="rect">
                       <a:avLst/>
@@ -1442,57 +1590,44 @@
           <w:rFonts w:ascii="Arial" w:hAnsi="Arial" w:cs="Arial"/>
           <w:sz w:val="24"/>
           <w:szCs w:val="24"/>
-          <w:u w:val="single"/>
-        </w:rPr>
-      </w:pPr>
-    </w:p>
-    <w:p>
-      <w:pPr>
-        <w:rPr>
-          <w:rFonts w:ascii="Arial" w:hAnsi="Arial" w:cs="Arial"/>
-          <w:sz w:val="24"/>
-          <w:szCs w:val="24"/>
-          <w:u w:val="single"/>
-        </w:rPr>
-      </w:pPr>
-      <w:r>
-        <w:rPr>
-          <w:rFonts w:ascii="Arial" w:hAnsi="Arial" w:cs="Arial"/>
-          <w:sz w:val="24"/>
-          <w:szCs w:val="24"/>
-          <w:u w:val="single"/>
-        </w:rPr>
-        <w:t>Resultado:</w:t>
-      </w:r>
-    </w:p>
-    <w:p>
-      <w:pPr>
-        <w:rPr>
-          <w:rFonts w:ascii="Arial" w:hAnsi="Arial" w:cs="Arial"/>
-          <w:sz w:val="24"/>
-          <w:szCs w:val="24"/>
-          <w:u w:val="single"/>
-        </w:rPr>
-      </w:pPr>
-    </w:p>
-    <w:p>
-      <w:pPr>
-        <w:rPr>
-          <w:rFonts w:ascii="Arial" w:hAnsi="Arial" w:cs="Arial"/>
-          <w:sz w:val="24"/>
-          <w:szCs w:val="24"/>
-          <w:u w:val="single"/>
+        </w:rPr>
+      </w:pPr>
+    </w:p>
+    <w:p>
+      <w:pPr>
+        <w:rPr>
+          <w:rFonts w:ascii="Arial" w:hAnsi="Arial" w:cs="Arial"/>
+          <w:sz w:val="24"/>
+          <w:szCs w:val="24"/>
+        </w:rPr>
+      </w:pPr>
+      <w:r>
+        <w:rPr>
+          <w:rFonts w:ascii="Arial" w:hAnsi="Arial" w:cs="Arial"/>
+          <w:sz w:val="24"/>
+          <w:szCs w:val="24"/>
+        </w:rPr>
+        <w:t>Esse é o percurso que o algoritmo faz:</w:t>
+      </w:r>
+    </w:p>
+    <w:p>
+      <w:pPr>
+        <w:rPr>
+          <w:rFonts w:ascii="Arial" w:hAnsi="Arial" w:cs="Arial"/>
+          <w:sz w:val="24"/>
+          <w:szCs w:val="24"/>
         </w:rPr>
       </w:pPr>
       <w:r>
         <w:rPr>
           <w:noProof/>
         </w:rPr>
+        <w:lastRenderedPageBreak/>
         <w:drawing>
-          <wp:inline distT="0" distB="0" distL="0" distR="0" wp14:anchorId="4B58185A" wp14:editId="0DAB04DF">
-            <wp:extent cx="2628900" cy="2124075"/>
-            <wp:effectExtent l="0" t="0" r="0" b="9525"/>
-            <wp:docPr id="15" name="Imagem 15" descr="Texto&#10;&#10;Descrição gerada automaticamente"/>
+          <wp:inline distT="0" distB="0" distL="0" distR="0" wp14:anchorId="5CD2BB23" wp14:editId="1B62278D">
+            <wp:extent cx="2419350" cy="3943350"/>
+            <wp:effectExtent l="0" t="0" r="0" b="0"/>
+            <wp:docPr id="19" name="Imagem 19" descr="Texto&#10;&#10;Descrição gerada automaticamente"/>
             <wp:cNvGraphicFramePr>
               <a:graphicFrameLocks xmlns:a="http://schemas.openxmlformats.org/drawingml/2006/main" noChangeAspect="1"/>
             </wp:cNvGraphicFramePr>
@@ -1500,7 +1635,7 @@
               <a:graphicData uri="http://schemas.openxmlformats.org/drawingml/2006/picture">
                 <pic:pic xmlns:pic="http://schemas.openxmlformats.org/drawingml/2006/picture">
                   <pic:nvPicPr>
-                    <pic:cNvPr id="15" name="Imagem 15" descr="Texto&#10;&#10;Descrição gerada automaticamente"/>
+                    <pic:cNvPr id="19" name="Imagem 19" descr="Texto&#10;&#10;Descrição gerada automaticamente"/>
                     <pic:cNvPicPr/>
                   </pic:nvPicPr>
                   <pic:blipFill>
@@ -1512,7 +1647,7 @@
                   <pic:spPr>
                     <a:xfrm>
                       <a:off x="0" y="0"/>
-                      <a:ext cx="2628900" cy="2124075"/>
+                      <a:ext cx="2419350" cy="3943350"/>
                     </a:xfrm>
                     <a:prstGeom prst="rect">
                       <a:avLst/>
@@ -1524,6 +1659,113 @@
           </wp:inline>
         </w:drawing>
       </w:r>
+    </w:p>
+    <w:p>
+      <w:pPr>
+        <w:rPr>
+          <w:rFonts w:ascii="Arial" w:hAnsi="Arial" w:cs="Arial"/>
+          <w:sz w:val="24"/>
+          <w:szCs w:val="24"/>
+        </w:rPr>
+      </w:pPr>
+    </w:p>
+    <w:p>
+      <w:pPr>
+        <w:rPr>
+          <w:rFonts w:ascii="Arial" w:hAnsi="Arial" w:cs="Arial"/>
+          <w:sz w:val="24"/>
+          <w:szCs w:val="24"/>
+          <w:u w:val="single"/>
+        </w:rPr>
+      </w:pPr>
+    </w:p>
+    <w:p>
+      <w:pPr>
+        <w:rPr>
+          <w:rFonts w:ascii="Arial" w:hAnsi="Arial" w:cs="Arial"/>
+          <w:sz w:val="24"/>
+          <w:szCs w:val="24"/>
+          <w:u w:val="single"/>
+        </w:rPr>
+      </w:pPr>
+      <w:r>
+        <w:rPr>
+          <w:rFonts w:ascii="Arial" w:hAnsi="Arial" w:cs="Arial"/>
+          <w:sz w:val="24"/>
+          <w:szCs w:val="24"/>
+          <w:u w:val="single"/>
+        </w:rPr>
+        <w:t>Resultado:</w:t>
+      </w:r>
+    </w:p>
+    <w:p>
+      <w:pPr>
+        <w:rPr>
+          <w:rFonts w:ascii="Arial" w:hAnsi="Arial" w:cs="Arial"/>
+          <w:sz w:val="24"/>
+          <w:szCs w:val="24"/>
+          <w:u w:val="single"/>
+        </w:rPr>
+      </w:pPr>
+    </w:p>
+    <w:p>
+      <w:pPr>
+        <w:rPr>
+          <w:rFonts w:ascii="Arial" w:hAnsi="Arial" w:cs="Arial"/>
+          <w:sz w:val="24"/>
+          <w:szCs w:val="24"/>
+        </w:rPr>
+      </w:pPr>
+      <w:r>
+        <w:rPr>
+          <w:noProof/>
+        </w:rPr>
+        <w:drawing>
+          <wp:inline distT="0" distB="0" distL="0" distR="0" wp14:anchorId="25A8444A" wp14:editId="43508939">
+            <wp:extent cx="1962150" cy="476250"/>
+            <wp:effectExtent l="0" t="0" r="0" b="0"/>
+            <wp:docPr id="21" name="Imagem 21" descr="Tela preta com letras brancas&#10;&#10;Descrição gerada automaticamente"/>
+            <wp:cNvGraphicFramePr>
+              <a:graphicFrameLocks xmlns:a="http://schemas.openxmlformats.org/drawingml/2006/main" noChangeAspect="1"/>
+            </wp:cNvGraphicFramePr>
+            <a:graphic xmlns:a="http://schemas.openxmlformats.org/drawingml/2006/main">
+              <a:graphicData uri="http://schemas.openxmlformats.org/drawingml/2006/picture">
+                <pic:pic xmlns:pic="http://schemas.openxmlformats.org/drawingml/2006/picture">
+                  <pic:nvPicPr>
+                    <pic:cNvPr id="21" name="Imagem 21" descr="Tela preta com letras brancas&#10;&#10;Descrição gerada automaticamente"/>
+                    <pic:cNvPicPr/>
+                  </pic:nvPicPr>
+                  <pic:blipFill>
+                    <a:blip r:embed="rId10"/>
+                    <a:stretch>
+                      <a:fillRect/>
+                    </a:stretch>
+                  </pic:blipFill>
+                  <pic:spPr>
+                    <a:xfrm>
+                      <a:off x="0" y="0"/>
+                      <a:ext cx="1962150" cy="476250"/>
+                    </a:xfrm>
+                    <a:prstGeom prst="rect">
+                      <a:avLst/>
+                    </a:prstGeom>
+                  </pic:spPr>
+                </pic:pic>
+              </a:graphicData>
+            </a:graphic>
+          </wp:inline>
+        </w:drawing>
+      </w:r>
+    </w:p>
+    <w:p>
+      <w:pPr>
+        <w:rPr>
+          <w:rFonts w:ascii="Arial" w:hAnsi="Arial" w:cs="Arial"/>
+          <w:sz w:val="24"/>
+          <w:szCs w:val="24"/>
+          <w:u w:val="single"/>
+        </w:rPr>
+      </w:pPr>
     </w:p>
     <w:p/>
     <w:p/>

</xml_diff>